<commit_message>
Refactor, add templates, delete button, more details
</commit_message>
<xml_diff>
--- a/Документация.docx
+++ b/Документация.docx
@@ -441,13 +441,7 @@
         </w:rPr>
       </w:pPr>
       <w:r>
-        <w:t>Система за качване и преглед на различни видове ресурс</w:t>
-      </w:r>
-      <w:r>
-        <w:t>и.</w:t>
-      </w:r>
-      <w:r>
-        <w:t xml:space="preserve"> </w:t>
+        <w:t xml:space="preserve">Система за качване и преглед на различни видове ресурси. </w:t>
       </w:r>
     </w:p>
     <w:p>
@@ -842,8 +836,13 @@
       </w:r>
       <w:proofErr w:type="spellEnd"/>
       <w:r>
-        <w:t>\setup</w:t>
-      </w:r>
+        <w:t>\</w:t>
+      </w:r>
+      <w:proofErr w:type="spellStart"/>
+      <w:r>
+        <w:t>setup</w:t>
+      </w:r>
+      <w:proofErr w:type="spellEnd"/>
     </w:p>
     <w:p>
       <w:pPr>
@@ -870,7 +869,15 @@
       </w:r>
       <w:proofErr w:type="spellEnd"/>
       <w:r>
-        <w:t>\setup\</w:t>
+        <w:t>\</w:t>
+      </w:r>
+      <w:proofErr w:type="spellStart"/>
+      <w:r>
+        <w:t>setup</w:t>
+      </w:r>
+      <w:proofErr w:type="spellEnd"/>
+      <w:r>
+        <w:t>\</w:t>
       </w:r>
       <w:proofErr w:type="spellStart"/>
       <w:r>
@@ -1145,6 +1152,7 @@
       </w:pPr>
       <w:r>
         <w:rPr>
+          <w:noProof/>
           <w:sz w:val="18"/>
           <w:szCs w:val="18"/>
         </w:rPr>
@@ -1361,6 +1369,7 @@
       </w:pPr>
       <w:r>
         <w:rPr>
+          <w:noProof/>
           <w:sz w:val="18"/>
           <w:szCs w:val="18"/>
         </w:rPr>
@@ -1447,6 +1456,7 @@
       </w:pPr>
       <w:r>
         <w:rPr>
+          <w:noProof/>
           <w:sz w:val="18"/>
           <w:szCs w:val="18"/>
         </w:rPr>
@@ -1640,6 +1650,7 @@
       </w:pPr>
       <w:r>
         <w:rPr>
+          <w:noProof/>
           <w:sz w:val="18"/>
           <w:szCs w:val="18"/>
         </w:rPr>
@@ -1726,6 +1737,7 @@
       </w:pPr>
       <w:r>
         <w:rPr>
+          <w:noProof/>
           <w:sz w:val="18"/>
           <w:szCs w:val="18"/>
         </w:rPr>
@@ -1796,6 +1808,7 @@
       </w:pPr>
       <w:r>
         <w:rPr>
+          <w:noProof/>
           <w:sz w:val="18"/>
           <w:szCs w:val="18"/>
         </w:rPr>
@@ -2063,6 +2076,7 @@
       </w:pPr>
       <w:r>
         <w:rPr>
+          <w:noProof/>
           <w:sz w:val="18"/>
           <w:szCs w:val="18"/>
         </w:rPr>
@@ -2213,6 +2227,7 @@
       </w:pPr>
       <w:r>
         <w:rPr>
+          <w:noProof/>
           <w:sz w:val="18"/>
           <w:szCs w:val="18"/>
         </w:rPr>
@@ -2326,6 +2341,7 @@
       </w:pPr>
       <w:r>
         <w:rPr>
+          <w:noProof/>
           <w:sz w:val="18"/>
           <w:szCs w:val="18"/>
         </w:rPr>
@@ -2392,6 +2408,7 @@
       </w:pPr>
       <w:r>
         <w:rPr>
+          <w:noProof/>
           <w:sz w:val="18"/>
           <w:szCs w:val="18"/>
         </w:rPr>
@@ -2513,6 +2530,9 @@
         </w:rPr>
       </w:pPr>
       <w:r>
+        <w:rPr>
+          <w:noProof/>
+        </w:rPr>
         <w:drawing>
           <wp:inline distT="0" distB="0" distL="0" distR="0" wp14:anchorId="2B003A97" wp14:editId="1BC9F5A2">
             <wp:extent cx="2121877" cy="646510"/>
@@ -2576,6 +2596,7 @@
       </w:pPr>
       <w:r>
         <w:rPr>
+          <w:noProof/>
           <w:sz w:val="18"/>
           <w:szCs w:val="18"/>
         </w:rPr>
@@ -2669,6 +2690,7 @@
       </w:pPr>
       <w:r>
         <w:rPr>
+          <w:noProof/>
           <w:sz w:val="18"/>
           <w:szCs w:val="18"/>
         </w:rPr>
@@ -2991,6 +3013,7 @@
       </w:pPr>
       <w:r>
         <w:rPr>
+          <w:noProof/>
           <w:sz w:val="18"/>
           <w:szCs w:val="18"/>
         </w:rPr>
@@ -3251,6 +3274,7 @@
         <w:rPr>
           <w:b/>
           <w:bCs/>
+          <w:noProof/>
           <w:sz w:val="18"/>
           <w:szCs w:val="18"/>
           <w:lang w:val="en-US"/>
@@ -3697,6 +3721,7 @@
         <w:rPr>
           <w:b/>
           <w:bCs/>
+          <w:noProof/>
           <w:sz w:val="18"/>
           <w:szCs w:val="18"/>
         </w:rPr>
@@ -4743,6 +4768,1392 @@
           <w:numId w:val="21"/>
         </w:numPr>
       </w:pPr>
+      <w:hyperlink r:id="rId27" w:history="1">
+        <w:r>
+          <w:rPr>
+            <w:rStyle w:val="a4"/>
+          </w:rPr>
+          <w:t>https://www.php.net/manual/en/index.php</w:t>
+        </w:r>
+      </w:hyperlink>
+    </w:p>
+    <w:p>
+      <w:pPr>
+        <w:pStyle w:val="a"/>
+        <w:numPr>
+          <w:ilvl w:val="0"/>
+          <w:numId w:val="21"/>
+        </w:numPr>
+      </w:pPr>
+      <w:hyperlink r:id="rId28" w:history="1">
+        <w:r>
+          <w:rPr>
+            <w:rStyle w:val="a4"/>
+          </w:rPr>
+          <w:t>https://www.w3schools.com</w:t>
+        </w:r>
+      </w:hyperlink>
+      <w:r>
+        <w:tab/>
+      </w:r>
+    </w:p>
+    <w:p>
+      <w:pPr>
+        <w:pStyle w:val="2"/>
+        <w:rPr>
+          <w:sz w:val="22"/>
+          <w:szCs w:val="22"/>
+        </w:rPr>
+      </w:pPr>
+      <w:r>
+        <w:rPr>
+          <w:sz w:val="22"/>
+          <w:szCs w:val="22"/>
+        </w:rPr>
+        <w:t>1</w:t>
+      </w:r>
+      <w:r>
+        <w:rPr>
+          <w:sz w:val="22"/>
+          <w:szCs w:val="22"/>
+          <w:lang w:val="en-US"/>
+        </w:rPr>
+        <w:t>2</w:t>
+      </w:r>
+      <w:r>
+        <w:rPr>
+          <w:sz w:val="22"/>
+          <w:szCs w:val="22"/>
+        </w:rPr>
+        <w:t xml:space="preserve">. </w:t>
+      </w:r>
+      <w:r>
+        <w:rPr>
+          <w:sz w:val="22"/>
+          <w:szCs w:val="22"/>
+        </w:rPr>
+        <w:t>Добавена функционалност след първата версия</w:t>
+      </w:r>
+    </w:p>
+    <w:p>
+      <w:pPr>
+        <w:pStyle w:val="a"/>
+        <w:numPr>
+          <w:ilvl w:val="0"/>
+          <w:numId w:val="22"/>
+        </w:numPr>
+        <w:rPr>
+          <w:b/>
+          <w:bCs/>
+          <w:lang w:val="en-US"/>
+        </w:rPr>
+      </w:pPr>
+      <w:proofErr w:type="spellStart"/>
+      <w:r>
+        <w:rPr>
+          <w:b/>
+          <w:bCs/>
+          <w:lang w:val="en-US"/>
+        </w:rPr>
+        <w:t>автоматично</w:t>
+      </w:r>
+      <w:proofErr w:type="spellEnd"/>
+      <w:r>
+        <w:rPr>
+          <w:b/>
+          <w:bCs/>
+          <w:lang w:val="en-US"/>
+        </w:rPr>
+        <w:t xml:space="preserve"> </w:t>
+      </w:r>
+      <w:proofErr w:type="spellStart"/>
+      <w:r>
+        <w:rPr>
+          <w:b/>
+          <w:bCs/>
+          <w:lang w:val="en-US"/>
+        </w:rPr>
+        <w:t>разархивиране</w:t>
+      </w:r>
+      <w:proofErr w:type="spellEnd"/>
+      <w:r>
+        <w:rPr>
+          <w:b/>
+          <w:bCs/>
+          <w:lang w:val="en-US"/>
+        </w:rPr>
+        <w:t xml:space="preserve"> </w:t>
+      </w:r>
+      <w:proofErr w:type="spellStart"/>
+      <w:r>
+        <w:rPr>
+          <w:b/>
+          <w:bCs/>
+          <w:lang w:val="en-US"/>
+        </w:rPr>
+        <w:t>на</w:t>
+      </w:r>
+      <w:proofErr w:type="spellEnd"/>
+      <w:r>
+        <w:rPr>
+          <w:b/>
+          <w:bCs/>
+          <w:lang w:val="en-US"/>
+        </w:rPr>
+        <w:t xml:space="preserve"> zip </w:t>
+      </w:r>
+      <w:proofErr w:type="spellStart"/>
+      <w:r>
+        <w:rPr>
+          <w:b/>
+          <w:bCs/>
+          <w:lang w:val="en-US"/>
+        </w:rPr>
+        <w:t>архиви</w:t>
+      </w:r>
+      <w:proofErr w:type="spellEnd"/>
+    </w:p>
+    <w:p>
+      <w:r>
+        <w:t>Потребителите имат възможно да изберат качен архив да бъде разархивиран автоматично и да бъде включен в структурата на виртуалната му директория.</w:t>
+      </w:r>
+    </w:p>
+    <w:p>
+      <w:pPr>
+        <w:rPr>
+          <w:lang w:val="en-US"/>
+        </w:rPr>
+      </w:pPr>
+      <w:r>
+        <w:rPr>
+          <w:noProof/>
+          <w:lang w:val="en-US"/>
+        </w:rPr>
+        <w:drawing>
+          <wp:inline distT="0" distB="0" distL="0" distR="0">
+            <wp:extent cx="3689350" cy="1881324"/>
+            <wp:effectExtent l="0" t="0" r="6350" b="5080"/>
+            <wp:docPr id="6" name="Картина 6"/>
+            <wp:cNvGraphicFramePr>
+              <a:graphicFrameLocks xmlns:a="http://schemas.openxmlformats.org/drawingml/2006/main" noChangeAspect="1"/>
+            </wp:cNvGraphicFramePr>
+            <a:graphic xmlns:a="http://schemas.openxmlformats.org/drawingml/2006/main">
+              <a:graphicData uri="http://schemas.openxmlformats.org/drawingml/2006/picture">
+                <pic:pic xmlns:pic="http://schemas.openxmlformats.org/drawingml/2006/picture">
+                  <pic:nvPicPr>
+                    <pic:cNvPr id="0" name="Picture 1"/>
+                    <pic:cNvPicPr>
+                      <a:picLocks noChangeAspect="1" noChangeArrowheads="1"/>
+                    </pic:cNvPicPr>
+                  </pic:nvPicPr>
+                  <pic:blipFill>
+                    <a:blip r:embed="rId29">
+                      <a:extLst>
+                        <a:ext uri="{28A0092B-C50C-407E-A947-70E740481C1C}">
+                          <a14:useLocalDpi xmlns:a14="http://schemas.microsoft.com/office/drawing/2010/main" val="0"/>
+                        </a:ext>
+                      </a:extLst>
+                    </a:blip>
+                    <a:srcRect/>
+                    <a:stretch>
+                      <a:fillRect/>
+                    </a:stretch>
+                  </pic:blipFill>
+                  <pic:spPr bwMode="auto">
+                    <a:xfrm>
+                      <a:off x="0" y="0"/>
+                      <a:ext cx="3692408" cy="1882883"/>
+                    </a:xfrm>
+                    <a:prstGeom prst="rect">
+                      <a:avLst/>
+                    </a:prstGeom>
+                    <a:noFill/>
+                    <a:ln>
+                      <a:noFill/>
+                    </a:ln>
+                  </pic:spPr>
+                </pic:pic>
+              </a:graphicData>
+            </a:graphic>
+          </wp:inline>
+        </w:drawing>
+      </w:r>
+    </w:p>
+    <w:p>
+      <w:pPr>
+        <w:pStyle w:val="a"/>
+        <w:numPr>
+          <w:ilvl w:val="0"/>
+          <w:numId w:val="22"/>
+        </w:numPr>
+        <w:rPr>
+          <w:b/>
+          <w:bCs/>
+          <w:lang w:val="en-US"/>
+        </w:rPr>
+      </w:pPr>
+      <w:proofErr w:type="spellStart"/>
+      <w:r>
+        <w:rPr>
+          <w:b/>
+          <w:bCs/>
+          <w:lang w:val="en-US"/>
+        </w:rPr>
+        <w:t>допълнително</w:t>
+      </w:r>
+      <w:proofErr w:type="spellEnd"/>
+      <w:r>
+        <w:rPr>
+          <w:b/>
+          <w:bCs/>
+          <w:lang w:val="en-US"/>
+        </w:rPr>
+        <w:t xml:space="preserve"> </w:t>
+      </w:r>
+      <w:proofErr w:type="spellStart"/>
+      <w:r>
+        <w:rPr>
+          <w:b/>
+          <w:bCs/>
+          <w:lang w:val="en-US"/>
+        </w:rPr>
+        <w:t>описание</w:t>
+      </w:r>
+      <w:proofErr w:type="spellEnd"/>
+      <w:r>
+        <w:rPr>
+          <w:b/>
+          <w:bCs/>
+          <w:lang w:val="en-US"/>
+        </w:rPr>
+        <w:t xml:space="preserve"> </w:t>
+      </w:r>
+      <w:proofErr w:type="spellStart"/>
+      <w:r>
+        <w:rPr>
+          <w:b/>
+          <w:bCs/>
+          <w:lang w:val="en-US"/>
+        </w:rPr>
+        <w:t>за</w:t>
+      </w:r>
+      <w:proofErr w:type="spellEnd"/>
+      <w:r>
+        <w:rPr>
+          <w:b/>
+          <w:bCs/>
+          <w:lang w:val="en-US"/>
+        </w:rPr>
+        <w:t xml:space="preserve"> </w:t>
+      </w:r>
+      <w:proofErr w:type="spellStart"/>
+      <w:r>
+        <w:rPr>
+          <w:b/>
+          <w:bCs/>
+          <w:lang w:val="en-US"/>
+        </w:rPr>
+        <w:t>всеки</w:t>
+      </w:r>
+      <w:proofErr w:type="spellEnd"/>
+      <w:r>
+        <w:rPr>
+          <w:b/>
+          <w:bCs/>
+          <w:lang w:val="en-US"/>
+        </w:rPr>
+        <w:t xml:space="preserve"> </w:t>
+      </w:r>
+      <w:proofErr w:type="spellStart"/>
+      <w:r>
+        <w:rPr>
+          <w:b/>
+          <w:bCs/>
+          <w:lang w:val="en-US"/>
+        </w:rPr>
+        <w:t>файл</w:t>
+      </w:r>
+      <w:proofErr w:type="spellEnd"/>
+      <w:r>
+        <w:rPr>
+          <w:b/>
+          <w:bCs/>
+          <w:lang w:val="en-US"/>
+        </w:rPr>
+        <w:t xml:space="preserve"> </w:t>
+      </w:r>
+      <w:proofErr w:type="spellStart"/>
+      <w:r>
+        <w:rPr>
+          <w:b/>
+          <w:bCs/>
+          <w:lang w:val="en-US"/>
+        </w:rPr>
+        <w:t>при</w:t>
+      </w:r>
+      <w:proofErr w:type="spellEnd"/>
+      <w:r>
+        <w:rPr>
+          <w:b/>
+          <w:bCs/>
+          <w:lang w:val="en-US"/>
+        </w:rPr>
+        <w:t xml:space="preserve"> </w:t>
+      </w:r>
+      <w:proofErr w:type="spellStart"/>
+      <w:r>
+        <w:rPr>
+          <w:b/>
+          <w:bCs/>
+          <w:lang w:val="en-US"/>
+        </w:rPr>
+        <w:t>изгледа</w:t>
+      </w:r>
+      <w:proofErr w:type="spellEnd"/>
+      <w:r>
+        <w:rPr>
+          <w:b/>
+          <w:bCs/>
+          <w:lang w:val="en-US"/>
+        </w:rPr>
+        <w:t xml:space="preserve"> </w:t>
+      </w:r>
+      <w:proofErr w:type="spellStart"/>
+      <w:r>
+        <w:rPr>
+          <w:b/>
+          <w:bCs/>
+          <w:lang w:val="en-US"/>
+        </w:rPr>
+        <w:t>на</w:t>
+      </w:r>
+      <w:proofErr w:type="spellEnd"/>
+      <w:r>
+        <w:rPr>
+          <w:b/>
+          <w:bCs/>
+          <w:lang w:val="en-US"/>
+        </w:rPr>
+        <w:t xml:space="preserve"> </w:t>
+      </w:r>
+      <w:proofErr w:type="spellStart"/>
+      <w:r>
+        <w:rPr>
+          <w:b/>
+          <w:bCs/>
+          <w:lang w:val="en-US"/>
+        </w:rPr>
+        <w:t>файловете</w:t>
+      </w:r>
+      <w:proofErr w:type="spellEnd"/>
+    </w:p>
+    <w:p>
+      <w:r>
+        <w:t>Добавена е информация за размера и типа на файловете. Освен това е добавено меню за избор на шаблон, спрямо който да се тества някоя директория. Ако подструктурата на тази директория пасва на шаблона, то се изписва съответно съобщение на екрана.</w:t>
+      </w:r>
+    </w:p>
+    <w:p>
+      <w:r>
+        <w:drawing>
+          <wp:inline distT="0" distB="0" distL="0" distR="0" wp14:anchorId="42497C75" wp14:editId="130FF019">
+            <wp:extent cx="4864100" cy="2065312"/>
+            <wp:effectExtent l="0" t="0" r="0" b="0"/>
+            <wp:docPr id="11" name="Картина 11"/>
+            <wp:cNvGraphicFramePr>
+              <a:graphicFrameLocks xmlns:a="http://schemas.openxmlformats.org/drawingml/2006/main" noChangeAspect="1"/>
+            </wp:cNvGraphicFramePr>
+            <a:graphic xmlns:a="http://schemas.openxmlformats.org/drawingml/2006/main">
+              <a:graphicData uri="http://schemas.openxmlformats.org/drawingml/2006/picture">
+                <pic:pic xmlns:pic="http://schemas.openxmlformats.org/drawingml/2006/picture">
+                  <pic:nvPicPr>
+                    <pic:cNvPr id="1" name=""/>
+                    <pic:cNvPicPr/>
+                  </pic:nvPicPr>
+                  <pic:blipFill>
+                    <a:blip r:embed="rId30"/>
+                    <a:stretch>
+                      <a:fillRect/>
+                    </a:stretch>
+                  </pic:blipFill>
+                  <pic:spPr>
+                    <a:xfrm>
+                      <a:off x="0" y="0"/>
+                      <a:ext cx="4874090" cy="2069554"/>
+                    </a:xfrm>
+                    <a:prstGeom prst="rect">
+                      <a:avLst/>
+                    </a:prstGeom>
+                  </pic:spPr>
+                </pic:pic>
+              </a:graphicData>
+            </a:graphic>
+          </wp:inline>
+        </w:drawing>
+      </w:r>
+    </w:p>
+    <w:p>
+      <w:pPr>
+        <w:rPr>
+          <w:b/>
+          <w:bCs/>
+          <w:lang w:val="en-US"/>
+        </w:rPr>
+      </w:pPr>
+      <w:r>
+        <w:rPr>
+          <w:b/>
+          <w:bCs/>
+          <w:lang w:val="en-US"/>
+        </w:rPr>
+        <w:br w:type="page"/>
+      </w:r>
+    </w:p>
+    <w:p>
+      <w:pPr>
+        <w:pStyle w:val="a"/>
+        <w:numPr>
+          <w:ilvl w:val="0"/>
+          <w:numId w:val="22"/>
+        </w:numPr>
+        <w:rPr>
+          <w:b/>
+          <w:bCs/>
+          <w:lang w:val="en-US"/>
+        </w:rPr>
+      </w:pPr>
+      <w:proofErr w:type="spellStart"/>
+      <w:r>
+        <w:rPr>
+          <w:b/>
+          <w:bCs/>
+          <w:lang w:val="en-US"/>
+        </w:rPr>
+        <w:lastRenderedPageBreak/>
+        <w:t>възможност</w:t>
+      </w:r>
+      <w:proofErr w:type="spellEnd"/>
+      <w:r>
+        <w:rPr>
+          <w:b/>
+          <w:bCs/>
+          <w:lang w:val="en-US"/>
+        </w:rPr>
+        <w:t xml:space="preserve"> </w:t>
+      </w:r>
+      <w:proofErr w:type="spellStart"/>
+      <w:r>
+        <w:rPr>
+          <w:b/>
+          <w:bCs/>
+          <w:lang w:val="en-US"/>
+        </w:rPr>
+        <w:t>за</w:t>
+      </w:r>
+      <w:proofErr w:type="spellEnd"/>
+      <w:r>
+        <w:rPr>
+          <w:b/>
+          <w:bCs/>
+          <w:lang w:val="en-US"/>
+        </w:rPr>
+        <w:t xml:space="preserve"> </w:t>
+      </w:r>
+      <w:proofErr w:type="spellStart"/>
+      <w:r>
+        <w:rPr>
+          <w:b/>
+          <w:bCs/>
+          <w:lang w:val="en-US"/>
+        </w:rPr>
+        <w:t>създаване</w:t>
+      </w:r>
+      <w:proofErr w:type="spellEnd"/>
+      <w:r>
+        <w:rPr>
+          <w:b/>
+          <w:bCs/>
+          <w:lang w:val="en-US"/>
+        </w:rPr>
+        <w:t xml:space="preserve"> </w:t>
+      </w:r>
+      <w:proofErr w:type="spellStart"/>
+      <w:r>
+        <w:rPr>
+          <w:b/>
+          <w:bCs/>
+          <w:lang w:val="en-US"/>
+        </w:rPr>
+        <w:t>на</w:t>
+      </w:r>
+      <w:proofErr w:type="spellEnd"/>
+      <w:r>
+        <w:rPr>
+          <w:b/>
+          <w:bCs/>
+          <w:lang w:val="en-US"/>
+        </w:rPr>
+        <w:t xml:space="preserve"> </w:t>
+      </w:r>
+      <w:proofErr w:type="spellStart"/>
+      <w:r>
+        <w:rPr>
+          <w:b/>
+          <w:bCs/>
+          <w:lang w:val="en-US"/>
+        </w:rPr>
+        <w:t>шаблони</w:t>
+      </w:r>
+      <w:proofErr w:type="spellEnd"/>
+    </w:p>
+    <w:p>
+      <w:r>
+        <w:t>Създадена е функционалност за списък от всички създадени шаблони. Шаблон описва как да трябва да бъде структурирана една директория. Предоставена е функционалност за тестване дали една директория пасва на шаблон.</w:t>
+      </w:r>
+    </w:p>
+    <w:p>
+      <w:r>
+        <w:drawing>
+          <wp:inline distT="0" distB="0" distL="0" distR="0" wp14:anchorId="212772FC" wp14:editId="211D78DB">
+            <wp:extent cx="2526948" cy="2679700"/>
+            <wp:effectExtent l="0" t="0" r="6985" b="6350"/>
+            <wp:docPr id="13" name="Картина 13"/>
+            <wp:cNvGraphicFramePr>
+              <a:graphicFrameLocks xmlns:a="http://schemas.openxmlformats.org/drawingml/2006/main" noChangeAspect="1"/>
+            </wp:cNvGraphicFramePr>
+            <a:graphic xmlns:a="http://schemas.openxmlformats.org/drawingml/2006/main">
+              <a:graphicData uri="http://schemas.openxmlformats.org/drawingml/2006/picture">
+                <pic:pic xmlns:pic="http://schemas.openxmlformats.org/drawingml/2006/picture">
+                  <pic:nvPicPr>
+                    <pic:cNvPr id="1" name=""/>
+                    <pic:cNvPicPr/>
+                  </pic:nvPicPr>
+                  <pic:blipFill>
+                    <a:blip r:embed="rId31"/>
+                    <a:stretch>
+                      <a:fillRect/>
+                    </a:stretch>
+                  </pic:blipFill>
+                  <pic:spPr>
+                    <a:xfrm>
+                      <a:off x="0" y="0"/>
+                      <a:ext cx="2530089" cy="2683031"/>
+                    </a:xfrm>
+                    <a:prstGeom prst="rect">
+                      <a:avLst/>
+                    </a:prstGeom>
+                  </pic:spPr>
+                </pic:pic>
+              </a:graphicData>
+            </a:graphic>
+          </wp:inline>
+        </w:drawing>
+      </w:r>
+    </w:p>
+    <w:p>
+      <w:r>
+        <w:t xml:space="preserve">В менюто за създаване на шаблон се въвежда неговото име и освен това се въвежда и </w:t>
+      </w:r>
+      <w:r>
+        <w:rPr>
+          <w:lang w:val="en-US"/>
+        </w:rPr>
+        <w:t xml:space="preserve">JSON </w:t>
+      </w:r>
+      <w:r>
+        <w:t>текст, който описва шаблона в следния формат:</w:t>
+      </w:r>
+    </w:p>
+    <w:p>
+      <w:pPr>
+        <w:pStyle w:val="a"/>
+        <w:numPr>
+          <w:ilvl w:val="1"/>
+          <w:numId w:val="22"/>
+        </w:numPr>
+      </w:pPr>
+      <w:r>
+        <w:t xml:space="preserve">на ниво директория/ файл има </w:t>
+      </w:r>
+      <w:r>
+        <w:rPr>
+          <w:lang w:val="en-US"/>
+        </w:rPr>
+        <w:t xml:space="preserve">regex, </w:t>
+      </w:r>
+      <w:r>
+        <w:t xml:space="preserve">който описва какво може да бъде името на файла/директорията </w:t>
+      </w:r>
+      <w:r>
+        <w:rPr>
+          <w:b/>
+          <w:bCs/>
+        </w:rPr>
+        <w:t>(</w:t>
+      </w:r>
+      <w:r>
+        <w:rPr>
+          <w:b/>
+          <w:bCs/>
+          <w:lang w:val="en-US"/>
+        </w:rPr>
+        <w:t>regex)</w:t>
+      </w:r>
+    </w:p>
+    <w:p>
+      <w:pPr>
+        <w:pStyle w:val="a"/>
+        <w:numPr>
+          <w:ilvl w:val="1"/>
+          <w:numId w:val="22"/>
+        </w:numPr>
+      </w:pPr>
+      <w:proofErr w:type="spellStart"/>
+      <w:r>
+        <w:t>всяката</w:t>
+      </w:r>
+      <w:proofErr w:type="spellEnd"/>
+      <w:r>
+        <w:t xml:space="preserve"> директория може да съдържа много обекти за директории, които съответно си имат в масива </w:t>
+      </w:r>
+      <w:r>
+        <w:rPr>
+          <w:b/>
+          <w:bCs/>
+          <w:lang w:val="en-US"/>
+        </w:rPr>
+        <w:t>(children)</w:t>
+      </w:r>
+      <w:r>
+        <w:rPr>
+          <w:b/>
+          <w:bCs/>
+          <w:lang w:val="en-US"/>
+        </w:rPr>
+        <w:t xml:space="preserve">. </w:t>
+      </w:r>
+      <w:r>
+        <w:t>Всяко дете се получава по описаната схема</w:t>
+      </w:r>
+    </w:p>
+    <w:p>
+      <w:pPr>
+        <w:pStyle w:val="a"/>
+        <w:numPr>
+          <w:ilvl w:val="1"/>
+          <w:numId w:val="22"/>
+        </w:numPr>
+      </w:pPr>
+      <w:r>
+        <w:t xml:space="preserve">Ако един обект има </w:t>
+      </w:r>
+      <w:r>
+        <w:rPr>
+          <w:b/>
+          <w:bCs/>
+          <w:lang w:val="en-US"/>
+        </w:rPr>
+        <w:t>regex</w:t>
+      </w:r>
+      <w:r>
+        <w:rPr>
+          <w:lang w:val="en-US"/>
+        </w:rPr>
+        <w:t xml:space="preserve">, </w:t>
+      </w:r>
+      <w:r>
+        <w:t xml:space="preserve">но няма </w:t>
+      </w:r>
+      <w:r>
+        <w:rPr>
+          <w:b/>
+          <w:bCs/>
+          <w:lang w:val="en-US"/>
+        </w:rPr>
+        <w:t>children</w:t>
+      </w:r>
+      <w:r>
+        <w:rPr>
+          <w:lang w:val="en-US"/>
+        </w:rPr>
+        <w:t xml:space="preserve">, </w:t>
+      </w:r>
+      <w:r>
+        <w:t>то той описва файл, а не директория</w:t>
+      </w:r>
+    </w:p>
+    <w:p>
+      <w:r>
+        <w:t>Примерна структура:</w:t>
+      </w:r>
+    </w:p>
+    <w:p>
+      <w:r>
+        <w:drawing>
+          <wp:inline distT="0" distB="0" distL="0" distR="0" wp14:anchorId="3D16591F" wp14:editId="305F34AA">
+            <wp:extent cx="2882900" cy="1730853"/>
+            <wp:effectExtent l="0" t="0" r="0" b="3175"/>
+            <wp:docPr id="28" name="Картина 28"/>
+            <wp:cNvGraphicFramePr>
+              <a:graphicFrameLocks xmlns:a="http://schemas.openxmlformats.org/drawingml/2006/main" noChangeAspect="1"/>
+            </wp:cNvGraphicFramePr>
+            <a:graphic xmlns:a="http://schemas.openxmlformats.org/drawingml/2006/main">
+              <a:graphicData uri="http://schemas.openxmlformats.org/drawingml/2006/picture">
+                <pic:pic xmlns:pic="http://schemas.openxmlformats.org/drawingml/2006/picture">
+                  <pic:nvPicPr>
+                    <pic:cNvPr id="1" name=""/>
+                    <pic:cNvPicPr/>
+                  </pic:nvPicPr>
+                  <pic:blipFill>
+                    <a:blip r:embed="rId32"/>
+                    <a:stretch>
+                      <a:fillRect/>
+                    </a:stretch>
+                  </pic:blipFill>
+                  <pic:spPr>
+                    <a:xfrm>
+                      <a:off x="0" y="0"/>
+                      <a:ext cx="2888631" cy="1734294"/>
+                    </a:xfrm>
+                    <a:prstGeom prst="rect">
+                      <a:avLst/>
+                    </a:prstGeom>
+                  </pic:spPr>
+                </pic:pic>
+              </a:graphicData>
+            </a:graphic>
+          </wp:inline>
+        </w:drawing>
+      </w:r>
+    </w:p>
+    <w:p>
+      <w:r>
+        <w:t>Меню за създаване на шаблон:</w:t>
+      </w:r>
+    </w:p>
+    <w:p>
+      <w:r>
+        <w:lastRenderedPageBreak/>
+        <w:drawing>
+          <wp:inline distT="0" distB="0" distL="0" distR="0" wp14:anchorId="3A8DE27E" wp14:editId="55FF80DB">
+            <wp:extent cx="2721500" cy="2730500"/>
+            <wp:effectExtent l="0" t="0" r="3175" b="0"/>
+            <wp:docPr id="29" name="Картина 29"/>
+            <wp:cNvGraphicFramePr>
+              <a:graphicFrameLocks xmlns:a="http://schemas.openxmlformats.org/drawingml/2006/main" noChangeAspect="1"/>
+            </wp:cNvGraphicFramePr>
+            <a:graphic xmlns:a="http://schemas.openxmlformats.org/drawingml/2006/main">
+              <a:graphicData uri="http://schemas.openxmlformats.org/drawingml/2006/picture">
+                <pic:pic xmlns:pic="http://schemas.openxmlformats.org/drawingml/2006/picture">
+                  <pic:nvPicPr>
+                    <pic:cNvPr id="1" name=""/>
+                    <pic:cNvPicPr/>
+                  </pic:nvPicPr>
+                  <pic:blipFill>
+                    <a:blip r:embed="rId33"/>
+                    <a:stretch>
+                      <a:fillRect/>
+                    </a:stretch>
+                  </pic:blipFill>
+                  <pic:spPr>
+                    <a:xfrm>
+                      <a:off x="0" y="0"/>
+                      <a:ext cx="2726375" cy="2735391"/>
+                    </a:xfrm>
+                    <a:prstGeom prst="rect">
+                      <a:avLst/>
+                    </a:prstGeom>
+                  </pic:spPr>
+                </pic:pic>
+              </a:graphicData>
+            </a:graphic>
+          </wp:inline>
+        </w:drawing>
+      </w:r>
+    </w:p>
+    <w:p>
+      <w:r>
+        <w:t>Меню за разглеждане на шаблон:</w:t>
+      </w:r>
+    </w:p>
+    <w:p>
+      <w:r>
+        <w:drawing>
+          <wp:inline distT="0" distB="0" distL="0" distR="0" wp14:anchorId="0EF8FC2E" wp14:editId="6D16A9FA">
+            <wp:extent cx="3435350" cy="1695712"/>
+            <wp:effectExtent l="0" t="0" r="0" b="0"/>
+            <wp:docPr id="30" name="Картина 30"/>
+            <wp:cNvGraphicFramePr>
+              <a:graphicFrameLocks xmlns:a="http://schemas.openxmlformats.org/drawingml/2006/main" noChangeAspect="1"/>
+            </wp:cNvGraphicFramePr>
+            <a:graphic xmlns:a="http://schemas.openxmlformats.org/drawingml/2006/main">
+              <a:graphicData uri="http://schemas.openxmlformats.org/drawingml/2006/picture">
+                <pic:pic xmlns:pic="http://schemas.openxmlformats.org/drawingml/2006/picture">
+                  <pic:nvPicPr>
+                    <pic:cNvPr id="1" name=""/>
+                    <pic:cNvPicPr/>
+                  </pic:nvPicPr>
+                  <pic:blipFill>
+                    <a:blip r:embed="rId34"/>
+                    <a:stretch>
+                      <a:fillRect/>
+                    </a:stretch>
+                  </pic:blipFill>
+                  <pic:spPr>
+                    <a:xfrm>
+                      <a:off x="0" y="0"/>
+                      <a:ext cx="3439988" cy="1698001"/>
+                    </a:xfrm>
+                    <a:prstGeom prst="rect">
+                      <a:avLst/>
+                    </a:prstGeom>
+                  </pic:spPr>
+                </pic:pic>
+              </a:graphicData>
+            </a:graphic>
+          </wp:inline>
+        </w:drawing>
+      </w:r>
+    </w:p>
+    <w:p>
+      <w:pPr>
+        <w:rPr>
+          <w:lang w:val="en-US"/>
+        </w:rPr>
+      </w:pPr>
+      <w:r>
+        <w:rPr>
+          <w:lang w:val="en-US"/>
+        </w:rPr>
+        <w:br w:type="page"/>
+      </w:r>
+    </w:p>
+    <w:p>
+      <w:pPr>
+        <w:pStyle w:val="a"/>
+        <w:numPr>
+          <w:ilvl w:val="0"/>
+          <w:numId w:val="22"/>
+        </w:numPr>
+        <w:rPr>
+          <w:lang w:val="en-US"/>
+        </w:rPr>
+      </w:pPr>
+      <w:proofErr w:type="spellStart"/>
+      <w:r>
+        <w:rPr>
+          <w:lang w:val="en-US"/>
+        </w:rPr>
+        <w:lastRenderedPageBreak/>
+        <w:t>функционалност</w:t>
+      </w:r>
+      <w:proofErr w:type="spellEnd"/>
+      <w:r>
+        <w:rPr>
+          <w:lang w:val="en-US"/>
+        </w:rPr>
+        <w:t xml:space="preserve"> </w:t>
+      </w:r>
+      <w:proofErr w:type="spellStart"/>
+      <w:r>
+        <w:rPr>
+          <w:lang w:val="en-US"/>
+        </w:rPr>
+        <w:t>за</w:t>
+      </w:r>
+      <w:proofErr w:type="spellEnd"/>
+      <w:r>
+        <w:rPr>
+          <w:lang w:val="en-US"/>
+        </w:rPr>
+        <w:t xml:space="preserve"> </w:t>
+      </w:r>
+      <w:proofErr w:type="spellStart"/>
+      <w:r>
+        <w:rPr>
+          <w:lang w:val="en-US"/>
+        </w:rPr>
+        <w:t>изтриване</w:t>
+      </w:r>
+      <w:proofErr w:type="spellEnd"/>
+      <w:r>
+        <w:rPr>
+          <w:lang w:val="en-US"/>
+        </w:rPr>
+        <w:t xml:space="preserve"> </w:t>
+      </w:r>
+      <w:proofErr w:type="spellStart"/>
+      <w:r>
+        <w:rPr>
+          <w:lang w:val="en-US"/>
+        </w:rPr>
+        <w:t>на</w:t>
+      </w:r>
+      <w:proofErr w:type="spellEnd"/>
+      <w:r>
+        <w:rPr>
+          <w:lang w:val="en-US"/>
+        </w:rPr>
+        <w:t xml:space="preserve"> </w:t>
+      </w:r>
+      <w:proofErr w:type="spellStart"/>
+      <w:r>
+        <w:rPr>
+          <w:lang w:val="en-US"/>
+        </w:rPr>
+        <w:t>файлове</w:t>
+      </w:r>
+      <w:proofErr w:type="spellEnd"/>
+      <w:r>
+        <w:t xml:space="preserve"> – възможно е файл или директория да бъде изтрит при натискане на бутона </w:t>
+      </w:r>
+      <w:r>
+        <w:rPr>
+          <w:b/>
+          <w:bCs/>
+        </w:rPr>
+        <w:t>Изтрий</w:t>
+      </w:r>
+      <w:r>
+        <w:rPr>
+          <w:b/>
+          <w:bCs/>
+        </w:rPr>
+        <w:t xml:space="preserve"> </w:t>
+      </w:r>
+      <w:r>
+        <w:t>през изгледа на директории или изглед на конкретен файл</w:t>
+      </w:r>
+    </w:p>
+    <w:p>
+      <w:pPr>
+        <w:ind w:left="360"/>
+        <w:rPr>
+          <w:lang w:val="en-US"/>
+        </w:rPr>
+      </w:pPr>
+      <w:r>
+        <w:rPr>
+          <w:noProof/>
+          <w:lang w:val="en-US"/>
+        </w:rPr>
+        <w:drawing>
+          <wp:inline distT="0" distB="0" distL="0" distR="0">
+            <wp:extent cx="4044950" cy="1817102"/>
+            <wp:effectExtent l="0" t="0" r="0" b="0"/>
+            <wp:docPr id="32" name="Картина 32"/>
+            <wp:cNvGraphicFramePr>
+              <a:graphicFrameLocks xmlns:a="http://schemas.openxmlformats.org/drawingml/2006/main" noChangeAspect="1"/>
+            </wp:cNvGraphicFramePr>
+            <a:graphic xmlns:a="http://schemas.openxmlformats.org/drawingml/2006/main">
+              <a:graphicData uri="http://schemas.openxmlformats.org/drawingml/2006/picture">
+                <pic:pic xmlns:pic="http://schemas.openxmlformats.org/drawingml/2006/picture">
+                  <pic:nvPicPr>
+                    <pic:cNvPr id="0" name="Picture 2"/>
+                    <pic:cNvPicPr>
+                      <a:picLocks noChangeAspect="1" noChangeArrowheads="1"/>
+                    </pic:cNvPicPr>
+                  </pic:nvPicPr>
+                  <pic:blipFill>
+                    <a:blip r:embed="rId35">
+                      <a:extLst>
+                        <a:ext uri="{28A0092B-C50C-407E-A947-70E740481C1C}">
+                          <a14:useLocalDpi xmlns:a14="http://schemas.microsoft.com/office/drawing/2010/main" val="0"/>
+                        </a:ext>
+                      </a:extLst>
+                    </a:blip>
+                    <a:srcRect/>
+                    <a:stretch>
+                      <a:fillRect/>
+                    </a:stretch>
+                  </pic:blipFill>
+                  <pic:spPr bwMode="auto">
+                    <a:xfrm>
+                      <a:off x="0" y="0"/>
+                      <a:ext cx="4055831" cy="1821990"/>
+                    </a:xfrm>
+                    <a:prstGeom prst="rect">
+                      <a:avLst/>
+                    </a:prstGeom>
+                    <a:noFill/>
+                    <a:ln>
+                      <a:noFill/>
+                    </a:ln>
+                  </pic:spPr>
+                </pic:pic>
+              </a:graphicData>
+            </a:graphic>
+          </wp:inline>
+        </w:drawing>
+      </w:r>
+    </w:p>
+    <w:p>
+      <w:pPr>
+        <w:ind w:left="360"/>
+        <w:rPr>
+          <w:lang w:val="en-US"/>
+        </w:rPr>
+      </w:pPr>
+      <w:r>
+        <w:rPr>
+          <w:noProof/>
+          <w:lang w:val="en-US"/>
+        </w:rPr>
+        <w:drawing>
+          <wp:inline distT="0" distB="0" distL="0" distR="0">
+            <wp:extent cx="3962400" cy="2029309"/>
+            <wp:effectExtent l="0" t="0" r="0" b="9525"/>
+            <wp:docPr id="33" name="Картина 33"/>
+            <wp:cNvGraphicFramePr>
+              <a:graphicFrameLocks xmlns:a="http://schemas.openxmlformats.org/drawingml/2006/main" noChangeAspect="1"/>
+            </wp:cNvGraphicFramePr>
+            <a:graphic xmlns:a="http://schemas.openxmlformats.org/drawingml/2006/main">
+              <a:graphicData uri="http://schemas.openxmlformats.org/drawingml/2006/picture">
+                <pic:pic xmlns:pic="http://schemas.openxmlformats.org/drawingml/2006/picture">
+                  <pic:nvPicPr>
+                    <pic:cNvPr id="0" name="Picture 3"/>
+                    <pic:cNvPicPr>
+                      <a:picLocks noChangeAspect="1" noChangeArrowheads="1"/>
+                    </pic:cNvPicPr>
+                  </pic:nvPicPr>
+                  <pic:blipFill>
+                    <a:blip r:embed="rId36">
+                      <a:extLst>
+                        <a:ext uri="{28A0092B-C50C-407E-A947-70E740481C1C}">
+                          <a14:useLocalDpi xmlns:a14="http://schemas.microsoft.com/office/drawing/2010/main" val="0"/>
+                        </a:ext>
+                      </a:extLst>
+                    </a:blip>
+                    <a:srcRect/>
+                    <a:stretch>
+                      <a:fillRect/>
+                    </a:stretch>
+                  </pic:blipFill>
+                  <pic:spPr bwMode="auto">
+                    <a:xfrm>
+                      <a:off x="0" y="0"/>
+                      <a:ext cx="3964101" cy="2030180"/>
+                    </a:xfrm>
+                    <a:prstGeom prst="rect">
+                      <a:avLst/>
+                    </a:prstGeom>
+                    <a:noFill/>
+                    <a:ln>
+                      <a:noFill/>
+                    </a:ln>
+                  </pic:spPr>
+                </pic:pic>
+              </a:graphicData>
+            </a:graphic>
+          </wp:inline>
+        </w:drawing>
+      </w:r>
+    </w:p>
+    <w:p>
+      <w:pPr>
+        <w:pStyle w:val="a"/>
+        <w:numPr>
+          <w:ilvl w:val="0"/>
+          <w:numId w:val="22"/>
+        </w:numPr>
+        <w:rPr>
+          <w:lang w:val="en-US"/>
+        </w:rPr>
+      </w:pPr>
+      <w:proofErr w:type="spellStart"/>
+      <w:r>
+        <w:rPr>
+          <w:lang w:val="en-US"/>
+        </w:rPr>
+        <w:t>config_validation.php</w:t>
+      </w:r>
+      <w:proofErr w:type="spellEnd"/>
+      <w:r>
+        <w:rPr>
+          <w:lang w:val="en-US"/>
+        </w:rPr>
+        <w:t xml:space="preserve"> с </w:t>
+      </w:r>
+      <w:proofErr w:type="spellStart"/>
+      <w:r>
+        <w:rPr>
+          <w:lang w:val="en-US"/>
+        </w:rPr>
+        <w:t>конфигурация</w:t>
+      </w:r>
+      <w:proofErr w:type="spellEnd"/>
+      <w:r>
+        <w:rPr>
+          <w:lang w:val="en-US"/>
+        </w:rPr>
+        <w:t xml:space="preserve"> </w:t>
+      </w:r>
+      <w:proofErr w:type="spellStart"/>
+      <w:r>
+        <w:rPr>
+          <w:lang w:val="en-US"/>
+        </w:rPr>
+        <w:t>на</w:t>
+      </w:r>
+      <w:proofErr w:type="spellEnd"/>
+      <w:r>
+        <w:rPr>
+          <w:lang w:val="en-US"/>
+        </w:rPr>
+        <w:t xml:space="preserve"> </w:t>
+      </w:r>
+      <w:proofErr w:type="spellStart"/>
+      <w:r>
+        <w:rPr>
+          <w:lang w:val="en-US"/>
+        </w:rPr>
+        <w:t>валидациите</w:t>
+      </w:r>
+      <w:proofErr w:type="spellEnd"/>
+      <w:r>
+        <w:rPr>
+          <w:lang w:val="en-US"/>
+        </w:rPr>
+        <w:t xml:space="preserve"> </w:t>
+      </w:r>
+      <w:proofErr w:type="spellStart"/>
+      <w:r>
+        <w:rPr>
+          <w:lang w:val="en-US"/>
+        </w:rPr>
+        <w:t>на</w:t>
+      </w:r>
+      <w:proofErr w:type="spellEnd"/>
+      <w:r>
+        <w:rPr>
+          <w:lang w:val="en-US"/>
+        </w:rPr>
+        <w:t xml:space="preserve"> </w:t>
+      </w:r>
+      <w:proofErr w:type="spellStart"/>
+      <w:r>
+        <w:rPr>
+          <w:lang w:val="en-US"/>
+        </w:rPr>
+        <w:t>форми</w:t>
+      </w:r>
+      <w:proofErr w:type="spellEnd"/>
+    </w:p>
+    <w:p>
+      <w:pPr>
+        <w:pStyle w:val="a"/>
+        <w:numPr>
+          <w:ilvl w:val="0"/>
+          <w:numId w:val="22"/>
+        </w:numPr>
+        <w:rPr>
+          <w:lang w:val="en-US"/>
+        </w:rPr>
+      </w:pPr>
+      <w:proofErr w:type="spellStart"/>
+      <w:r>
+        <w:rPr>
+          <w:lang w:val="en-US"/>
+        </w:rPr>
+        <w:t>функционалност</w:t>
+      </w:r>
+      <w:proofErr w:type="spellEnd"/>
+      <w:r>
+        <w:rPr>
+          <w:lang w:val="en-US"/>
+        </w:rPr>
+        <w:t xml:space="preserve"> </w:t>
+      </w:r>
+      <w:proofErr w:type="spellStart"/>
+      <w:r>
+        <w:rPr>
+          <w:lang w:val="en-US"/>
+        </w:rPr>
+        <w:t>за</w:t>
+      </w:r>
+      <w:proofErr w:type="spellEnd"/>
+      <w:r>
+        <w:rPr>
+          <w:lang w:val="en-US"/>
+        </w:rPr>
+        <w:t xml:space="preserve"> </w:t>
+      </w:r>
+      <w:proofErr w:type="spellStart"/>
+      <w:r>
+        <w:rPr>
+          <w:lang w:val="en-US"/>
+        </w:rPr>
+        <w:t>валидация</w:t>
+      </w:r>
+      <w:proofErr w:type="spellEnd"/>
+      <w:r>
+        <w:rPr>
+          <w:lang w:val="en-US"/>
+        </w:rPr>
+        <w:t xml:space="preserve"> </w:t>
+      </w:r>
+      <w:proofErr w:type="spellStart"/>
+      <w:r>
+        <w:rPr>
+          <w:lang w:val="en-US"/>
+        </w:rPr>
+        <w:t>на</w:t>
+      </w:r>
+      <w:proofErr w:type="spellEnd"/>
+      <w:r>
+        <w:rPr>
+          <w:lang w:val="en-US"/>
+        </w:rPr>
+        <w:t xml:space="preserve"> </w:t>
+      </w:r>
+      <w:proofErr w:type="spellStart"/>
+      <w:r>
+        <w:rPr>
+          <w:lang w:val="en-US"/>
+        </w:rPr>
+        <w:t>подструктура</w:t>
+      </w:r>
+      <w:proofErr w:type="spellEnd"/>
+      <w:r>
+        <w:rPr>
+          <w:lang w:val="en-US"/>
+        </w:rPr>
+        <w:t xml:space="preserve"> </w:t>
+      </w:r>
+      <w:proofErr w:type="spellStart"/>
+      <w:r>
+        <w:rPr>
+          <w:lang w:val="en-US"/>
+        </w:rPr>
+        <w:t>на</w:t>
+      </w:r>
+      <w:proofErr w:type="spellEnd"/>
+      <w:r>
+        <w:rPr>
+          <w:lang w:val="en-US"/>
+        </w:rPr>
+        <w:t xml:space="preserve"> </w:t>
+      </w:r>
+      <w:proofErr w:type="spellStart"/>
+      <w:r>
+        <w:rPr>
+          <w:lang w:val="en-US"/>
+        </w:rPr>
+        <w:t>директория</w:t>
+      </w:r>
+      <w:proofErr w:type="spellEnd"/>
+      <w:r>
+        <w:rPr>
+          <w:lang w:val="en-US"/>
+        </w:rPr>
+        <w:t xml:space="preserve"> </w:t>
+      </w:r>
+      <w:proofErr w:type="spellStart"/>
+      <w:r>
+        <w:rPr>
+          <w:lang w:val="en-US"/>
+        </w:rPr>
+        <w:t>според</w:t>
+      </w:r>
+      <w:proofErr w:type="spellEnd"/>
+      <w:r>
+        <w:rPr>
+          <w:lang w:val="en-US"/>
+        </w:rPr>
+        <w:t xml:space="preserve"> </w:t>
+      </w:r>
+      <w:proofErr w:type="spellStart"/>
+      <w:r>
+        <w:rPr>
+          <w:lang w:val="en-US"/>
+        </w:rPr>
+        <w:t>някакъв</w:t>
+      </w:r>
+      <w:proofErr w:type="spellEnd"/>
+      <w:r>
+        <w:rPr>
+          <w:lang w:val="en-US"/>
+        </w:rPr>
+        <w:t xml:space="preserve"> </w:t>
+      </w:r>
+      <w:proofErr w:type="spellStart"/>
+      <w:r>
+        <w:rPr>
+          <w:lang w:val="en-US"/>
+        </w:rPr>
+        <w:t>шаблон</w:t>
+      </w:r>
+      <w:proofErr w:type="spellEnd"/>
+      <w:r>
+        <w:t xml:space="preserve">. След избиране на съответен шаблон и натискане на </w:t>
+      </w:r>
+      <w:r>
+        <w:rPr>
+          <w:lang w:val="en-US"/>
+        </w:rPr>
+        <w:t xml:space="preserve">Go </w:t>
+      </w:r>
+      <w:r>
+        <w:t xml:space="preserve">се извършва проверка върху избраната директория. </w:t>
+      </w:r>
+      <w:r>
+        <w:t>Проверява се дали подструктурата на директорията пасва на шаблона ( дали всички файлове, които са в директорията имат описание в шаблона).</w:t>
+      </w:r>
+    </w:p>
+    <w:p>
+      <w:pPr>
+        <w:ind w:left="360"/>
+        <w:rPr>
+          <w:lang w:val="en-US"/>
+        </w:rPr>
+      </w:pPr>
+      <w:r>
+        <w:rPr>
+          <w:lang w:val="en-US"/>
+        </w:rPr>
+        <w:drawing>
+          <wp:inline distT="0" distB="0" distL="0" distR="0" wp14:anchorId="0BAB4B14" wp14:editId="254136BF">
+            <wp:extent cx="5760720" cy="241935"/>
+            <wp:effectExtent l="0" t="0" r="0" b="5715"/>
+            <wp:docPr id="34" name="Картина 34"/>
+            <wp:cNvGraphicFramePr>
+              <a:graphicFrameLocks xmlns:a="http://schemas.openxmlformats.org/drawingml/2006/main" noChangeAspect="1"/>
+            </wp:cNvGraphicFramePr>
+            <a:graphic xmlns:a="http://schemas.openxmlformats.org/drawingml/2006/main">
+              <a:graphicData uri="http://schemas.openxmlformats.org/drawingml/2006/picture">
+                <pic:pic xmlns:pic="http://schemas.openxmlformats.org/drawingml/2006/picture">
+                  <pic:nvPicPr>
+                    <pic:cNvPr id="1" name=""/>
+                    <pic:cNvPicPr/>
+                  </pic:nvPicPr>
+                  <pic:blipFill>
+                    <a:blip r:embed="rId37"/>
+                    <a:stretch>
+                      <a:fillRect/>
+                    </a:stretch>
+                  </pic:blipFill>
+                  <pic:spPr>
+                    <a:xfrm>
+                      <a:off x="0" y="0"/>
+                      <a:ext cx="5760720" cy="241935"/>
+                    </a:xfrm>
+                    <a:prstGeom prst="rect">
+                      <a:avLst/>
+                    </a:prstGeom>
+                  </pic:spPr>
+                </pic:pic>
+              </a:graphicData>
+            </a:graphic>
+          </wp:inline>
+        </w:drawing>
+      </w:r>
+    </w:p>
+    <w:p>
+      <w:pPr>
+        <w:ind w:left="360"/>
+        <w:rPr>
+          <w:lang w:val="en-US"/>
+        </w:rPr>
+      </w:pPr>
       <w:r>
         <w:rPr>
           <w:noProof/>
@@ -4752,12 +6163,12 @@
           <wp:anchor distT="0" distB="0" distL="114300" distR="114300" simplePos="0" relativeHeight="251658240" behindDoc="0" locked="0" layoutInCell="1" allowOverlap="1">
             <wp:simplePos x="0" y="0"/>
             <wp:positionH relativeFrom="column">
-              <wp:posOffset>4612054</wp:posOffset>
+              <wp:posOffset>4553586</wp:posOffset>
             </wp:positionH>
             <wp:positionV relativeFrom="paragraph">
-              <wp:posOffset>188595</wp:posOffset>
+              <wp:posOffset>205739</wp:posOffset>
             </wp:positionV>
-            <wp:extent cx="1373993" cy="1225941"/>
+            <wp:extent cx="1373505" cy="1225550"/>
             <wp:effectExtent l="0" t="0" r="0" b="0"/>
             <wp:wrapNone/>
             <wp:docPr id="27" name="Картина 27"/>
@@ -4772,7 +6183,7 @@
                     <pic:cNvPicPr/>
                   </pic:nvPicPr>
                   <pic:blipFill>
-                    <a:blip r:embed="rId27"/>
+                    <a:blip r:embed="rId38"/>
                     <a:stretch>
                       <a:fillRect/>
                     </a:stretch>
@@ -4780,7 +6191,7 @@
                   <pic:spPr>
                     <a:xfrm rot="985193">
                       <a:off x="0" y="0"/>
-                      <a:ext cx="1373993" cy="1225941"/>
+                      <a:ext cx="1373505" cy="1225550"/>
                     </a:xfrm>
                     <a:prstGeom prst="rect">
                       <a:avLst/>
@@ -4798,47 +6209,48 @@
           </wp:anchor>
         </w:drawing>
       </w:r>
-      <w:hyperlink r:id="rId28" w:history="1">
-        <w:r>
-          <w:rPr>
-            <w:rStyle w:val="a4"/>
-          </w:rPr>
-          <w:t>https://www.php.net/manu</w:t>
-        </w:r>
-        <w:r>
-          <w:rPr>
-            <w:rStyle w:val="a4"/>
-          </w:rPr>
-          <w:t>a</w:t>
-        </w:r>
-        <w:r>
-          <w:rPr>
-            <w:rStyle w:val="a4"/>
-          </w:rPr>
-          <w:t>l/en/index.php</w:t>
-        </w:r>
-      </w:hyperlink>
-    </w:p>
-    <w:p>
-      <w:pPr>
-        <w:pStyle w:val="a"/>
-        <w:numPr>
-          <w:ilvl w:val="0"/>
-          <w:numId w:val="21"/>
-        </w:numPr>
-      </w:pPr>
-      <w:hyperlink r:id="rId29" w:history="1">
-        <w:r>
-          <w:rPr>
-            <w:rStyle w:val="a4"/>
-          </w:rPr>
-          <w:t>https://www.w3schools.com</w:t>
-        </w:r>
-      </w:hyperlink>
-      <w:r>
-        <w:tab/>
-      </w:r>
-    </w:p>
+      <w:r>
+        <w:rPr>
+          <w:lang w:val="en-US"/>
+        </w:rPr>
+        <w:drawing>
+          <wp:inline distT="0" distB="0" distL="0" distR="0" wp14:anchorId="23C225C3" wp14:editId="60BD0CEF">
+            <wp:extent cx="5760720" cy="191135"/>
+            <wp:effectExtent l="0" t="0" r="0" b="0"/>
+            <wp:docPr id="35" name="Картина 35"/>
+            <wp:cNvGraphicFramePr>
+              <a:graphicFrameLocks xmlns:a="http://schemas.openxmlformats.org/drawingml/2006/main" noChangeAspect="1"/>
+            </wp:cNvGraphicFramePr>
+            <a:graphic xmlns:a="http://schemas.openxmlformats.org/drawingml/2006/main">
+              <a:graphicData uri="http://schemas.openxmlformats.org/drawingml/2006/picture">
+                <pic:pic xmlns:pic="http://schemas.openxmlformats.org/drawingml/2006/picture">
+                  <pic:nvPicPr>
+                    <pic:cNvPr id="1" name=""/>
+                    <pic:cNvPicPr/>
+                  </pic:nvPicPr>
+                  <pic:blipFill>
+                    <a:blip r:embed="rId39"/>
+                    <a:stretch>
+                      <a:fillRect/>
+                    </a:stretch>
+                  </pic:blipFill>
+                  <pic:spPr>
+                    <a:xfrm>
+                      <a:off x="0" y="0"/>
+                      <a:ext cx="5760720" cy="191135"/>
+                    </a:xfrm>
+                    <a:prstGeom prst="rect">
+                      <a:avLst/>
+                    </a:prstGeom>
+                  </pic:spPr>
+                </pic:pic>
+              </a:graphicData>
+            </a:graphic>
+          </wp:inline>
+        </w:drawing>
+      </w:r>
+    </w:p>
+    <w:p/>
     <w:p/>
     <w:p>
       <w:pPr>
@@ -5695,6 +7107,119 @@
     </w:lvl>
   </w:abstractNum>
   <w:abstractNum w:abstractNumId="7" w15:restartNumberingAfterBreak="0">
+    <w:nsid w:val="2E024652"/>
+    <w:multiLevelType w:val="hybridMultilevel"/>
+    <w:tmpl w:val="1B52742E"/>
+    <w:lvl w:ilvl="0" w:tplc="04090001">
+      <w:start w:val="1"/>
+      <w:numFmt w:val="bullet"/>
+      <w:lvlText w:val=""/>
+      <w:lvlJc w:val="left"/>
+      <w:pPr>
+        <w:ind w:left="720" w:hanging="360"/>
+      </w:pPr>
+      <w:rPr>
+        <w:rFonts w:ascii="Symbol" w:hAnsi="Symbol" w:hint="default"/>
+      </w:rPr>
+    </w:lvl>
+    <w:lvl w:ilvl="1" w:tplc="04090003">
+      <w:start w:val="1"/>
+      <w:numFmt w:val="bullet"/>
+      <w:lvlText w:val="o"/>
+      <w:lvlJc w:val="left"/>
+      <w:pPr>
+        <w:ind w:left="1440" w:hanging="360"/>
+      </w:pPr>
+      <w:rPr>
+        <w:rFonts w:ascii="Courier New" w:hAnsi="Courier New" w:cs="Courier New" w:hint="default"/>
+      </w:rPr>
+    </w:lvl>
+    <w:lvl w:ilvl="2" w:tplc="04090005" w:tentative="1">
+      <w:start w:val="1"/>
+      <w:numFmt w:val="bullet"/>
+      <w:lvlText w:val=""/>
+      <w:lvlJc w:val="left"/>
+      <w:pPr>
+        <w:ind w:left="2160" w:hanging="360"/>
+      </w:pPr>
+      <w:rPr>
+        <w:rFonts w:ascii="Wingdings" w:hAnsi="Wingdings" w:hint="default"/>
+      </w:rPr>
+    </w:lvl>
+    <w:lvl w:ilvl="3" w:tplc="04090001" w:tentative="1">
+      <w:start w:val="1"/>
+      <w:numFmt w:val="bullet"/>
+      <w:lvlText w:val=""/>
+      <w:lvlJc w:val="left"/>
+      <w:pPr>
+        <w:ind w:left="2880" w:hanging="360"/>
+      </w:pPr>
+      <w:rPr>
+        <w:rFonts w:ascii="Symbol" w:hAnsi="Symbol" w:hint="default"/>
+      </w:rPr>
+    </w:lvl>
+    <w:lvl w:ilvl="4" w:tplc="04090003" w:tentative="1">
+      <w:start w:val="1"/>
+      <w:numFmt w:val="bullet"/>
+      <w:lvlText w:val="o"/>
+      <w:lvlJc w:val="left"/>
+      <w:pPr>
+        <w:ind w:left="3600" w:hanging="360"/>
+      </w:pPr>
+      <w:rPr>
+        <w:rFonts w:ascii="Courier New" w:hAnsi="Courier New" w:cs="Courier New" w:hint="default"/>
+      </w:rPr>
+    </w:lvl>
+    <w:lvl w:ilvl="5" w:tplc="04090005" w:tentative="1">
+      <w:start w:val="1"/>
+      <w:numFmt w:val="bullet"/>
+      <w:lvlText w:val=""/>
+      <w:lvlJc w:val="left"/>
+      <w:pPr>
+        <w:ind w:left="4320" w:hanging="360"/>
+      </w:pPr>
+      <w:rPr>
+        <w:rFonts w:ascii="Wingdings" w:hAnsi="Wingdings" w:hint="default"/>
+      </w:rPr>
+    </w:lvl>
+    <w:lvl w:ilvl="6" w:tplc="04090001" w:tentative="1">
+      <w:start w:val="1"/>
+      <w:numFmt w:val="bullet"/>
+      <w:lvlText w:val=""/>
+      <w:lvlJc w:val="left"/>
+      <w:pPr>
+        <w:ind w:left="5040" w:hanging="360"/>
+      </w:pPr>
+      <w:rPr>
+        <w:rFonts w:ascii="Symbol" w:hAnsi="Symbol" w:hint="default"/>
+      </w:rPr>
+    </w:lvl>
+    <w:lvl w:ilvl="7" w:tplc="04090003" w:tentative="1">
+      <w:start w:val="1"/>
+      <w:numFmt w:val="bullet"/>
+      <w:lvlText w:val="o"/>
+      <w:lvlJc w:val="left"/>
+      <w:pPr>
+        <w:ind w:left="5760" w:hanging="360"/>
+      </w:pPr>
+      <w:rPr>
+        <w:rFonts w:ascii="Courier New" w:hAnsi="Courier New" w:cs="Courier New" w:hint="default"/>
+      </w:rPr>
+    </w:lvl>
+    <w:lvl w:ilvl="8" w:tplc="04090005" w:tentative="1">
+      <w:start w:val="1"/>
+      <w:numFmt w:val="bullet"/>
+      <w:lvlText w:val=""/>
+      <w:lvlJc w:val="left"/>
+      <w:pPr>
+        <w:ind w:left="6480" w:hanging="360"/>
+      </w:pPr>
+      <w:rPr>
+        <w:rFonts w:ascii="Wingdings" w:hAnsi="Wingdings" w:hint="default"/>
+      </w:rPr>
+    </w:lvl>
+  </w:abstractNum>
+  <w:abstractNum w:abstractNumId="8" w15:restartNumberingAfterBreak="0">
     <w:nsid w:val="32941BC8"/>
     <w:multiLevelType w:val="hybridMultilevel"/>
     <w:tmpl w:val="0A0475E8"/>
@@ -5807,7 +7332,7 @@
       </w:rPr>
     </w:lvl>
   </w:abstractNum>
-  <w:abstractNum w:abstractNumId="8" w15:restartNumberingAfterBreak="0">
+  <w:abstractNum w:abstractNumId="9" w15:restartNumberingAfterBreak="0">
     <w:nsid w:val="33C4236A"/>
     <w:multiLevelType w:val="hybridMultilevel"/>
     <w:tmpl w:val="263E754C"/>
@@ -5920,7 +7445,7 @@
       </w:rPr>
     </w:lvl>
   </w:abstractNum>
-  <w:abstractNum w:abstractNumId="9" w15:restartNumberingAfterBreak="0">
+  <w:abstractNum w:abstractNumId="10" w15:restartNumberingAfterBreak="0">
     <w:nsid w:val="3E8B158B"/>
     <w:multiLevelType w:val="hybridMultilevel"/>
     <w:tmpl w:val="717C3C02"/>
@@ -6033,7 +7558,7 @@
       </w:rPr>
     </w:lvl>
   </w:abstractNum>
-  <w:abstractNum w:abstractNumId="10" w15:restartNumberingAfterBreak="0">
+  <w:abstractNum w:abstractNumId="11" w15:restartNumberingAfterBreak="0">
     <w:nsid w:val="4A183B45"/>
     <w:multiLevelType w:val="hybridMultilevel"/>
     <w:tmpl w:val="D3AAA0AC"/>
@@ -6146,7 +7671,7 @@
       </w:rPr>
     </w:lvl>
   </w:abstractNum>
-  <w:abstractNum w:abstractNumId="11" w15:restartNumberingAfterBreak="0">
+  <w:abstractNum w:abstractNumId="12" w15:restartNumberingAfterBreak="0">
     <w:nsid w:val="4CCD2974"/>
     <w:multiLevelType w:val="hybridMultilevel"/>
     <w:tmpl w:val="F85C8A42"/>
@@ -6259,7 +7784,7 @@
       </w:rPr>
     </w:lvl>
   </w:abstractNum>
-  <w:abstractNum w:abstractNumId="12" w15:restartNumberingAfterBreak="0">
+  <w:abstractNum w:abstractNumId="13" w15:restartNumberingAfterBreak="0">
     <w:nsid w:val="4D6F6379"/>
     <w:multiLevelType w:val="hybridMultilevel"/>
     <w:tmpl w:val="C5F00BB4"/>
@@ -6372,7 +7897,7 @@
       </w:rPr>
     </w:lvl>
   </w:abstractNum>
-  <w:abstractNum w:abstractNumId="13" w15:restartNumberingAfterBreak="0">
+  <w:abstractNum w:abstractNumId="14" w15:restartNumberingAfterBreak="0">
     <w:nsid w:val="5AA4098C"/>
     <w:multiLevelType w:val="hybridMultilevel"/>
     <w:tmpl w:val="FAD8C72A"/>
@@ -6485,7 +8010,7 @@
       </w:rPr>
     </w:lvl>
   </w:abstractNum>
-  <w:abstractNum w:abstractNumId="14" w15:restartNumberingAfterBreak="0">
+  <w:abstractNum w:abstractNumId="15" w15:restartNumberingAfterBreak="0">
     <w:nsid w:val="621D3478"/>
     <w:multiLevelType w:val="hybridMultilevel"/>
     <w:tmpl w:val="287CA07C"/>
@@ -6598,7 +8123,7 @@
       </w:rPr>
     </w:lvl>
   </w:abstractNum>
-  <w:abstractNum w:abstractNumId="15" w15:restartNumberingAfterBreak="0">
+  <w:abstractNum w:abstractNumId="16" w15:restartNumberingAfterBreak="0">
     <w:nsid w:val="66005362"/>
     <w:multiLevelType w:val="hybridMultilevel"/>
     <w:tmpl w:val="318E838E"/>
@@ -6711,7 +8236,7 @@
       </w:rPr>
     </w:lvl>
   </w:abstractNum>
-  <w:abstractNum w:abstractNumId="16" w15:restartNumberingAfterBreak="0">
+  <w:abstractNum w:abstractNumId="17" w15:restartNumberingAfterBreak="0">
     <w:nsid w:val="67893E3F"/>
     <w:multiLevelType w:val="hybridMultilevel"/>
     <w:tmpl w:val="7DFEEC7C"/>
@@ -6797,7 +8322,7 @@
       </w:pPr>
     </w:lvl>
   </w:abstractNum>
-  <w:abstractNum w:abstractNumId="17" w15:restartNumberingAfterBreak="0">
+  <w:abstractNum w:abstractNumId="18" w15:restartNumberingAfterBreak="0">
     <w:nsid w:val="750F2182"/>
     <w:multiLevelType w:val="hybridMultilevel"/>
     <w:tmpl w:val="75D4AF4A"/>
@@ -6910,7 +8435,7 @@
       </w:rPr>
     </w:lvl>
   </w:abstractNum>
-  <w:abstractNum w:abstractNumId="18" w15:restartNumberingAfterBreak="0">
+  <w:abstractNum w:abstractNumId="19" w15:restartNumberingAfterBreak="0">
     <w:nsid w:val="7EA14945"/>
     <w:multiLevelType w:val="hybridMultilevel"/>
     <w:tmpl w:val="4D144D3A"/>
@@ -7024,13 +8549,13 @@
     </w:lvl>
   </w:abstractNum>
   <w:num w:numId="1" w16cid:durableId="412551501">
-    <w:abstractNumId w:val="12"/>
+    <w:abstractNumId w:val="13"/>
   </w:num>
   <w:num w:numId="2" w16cid:durableId="518276224">
     <w:abstractNumId w:val="6"/>
   </w:num>
   <w:num w:numId="3" w16cid:durableId="1340884178">
-    <w:abstractNumId w:val="14"/>
+    <w:abstractNumId w:val="15"/>
   </w:num>
   <w:num w:numId="4" w16cid:durableId="1397975164">
     <w:abstractNumId w:val="2"/>
@@ -7066,67 +8591,31 @@
     </w:lvlOverride>
   </w:num>
   <w:num w:numId="6" w16cid:durableId="1486582234">
-    <w:abstractNumId w:val="13"/>
-    <w:lvlOverride w:ilvl="0"/>
-    <w:lvlOverride w:ilvl="1"/>
-    <w:lvlOverride w:ilvl="2"/>
-    <w:lvlOverride w:ilvl="3"/>
-    <w:lvlOverride w:ilvl="4"/>
-    <w:lvlOverride w:ilvl="5"/>
-    <w:lvlOverride w:ilvl="6"/>
-    <w:lvlOverride w:ilvl="7"/>
-    <w:lvlOverride w:ilvl="8"/>
+    <w:abstractNumId w:val="14"/>
   </w:num>
   <w:num w:numId="7" w16cid:durableId="538979597">
     <w:abstractNumId w:val="4"/>
-    <w:lvlOverride w:ilvl="0"/>
-    <w:lvlOverride w:ilvl="1"/>
-    <w:lvlOverride w:ilvl="2"/>
-    <w:lvlOverride w:ilvl="3"/>
-    <w:lvlOverride w:ilvl="4"/>
-    <w:lvlOverride w:ilvl="5"/>
-    <w:lvlOverride w:ilvl="6"/>
-    <w:lvlOverride w:ilvl="7"/>
-    <w:lvlOverride w:ilvl="8"/>
   </w:num>
   <w:num w:numId="8" w16cid:durableId="886571307">
-    <w:abstractNumId w:val="18"/>
-    <w:lvlOverride w:ilvl="0"/>
-    <w:lvlOverride w:ilvl="1"/>
-    <w:lvlOverride w:ilvl="2"/>
-    <w:lvlOverride w:ilvl="3"/>
-    <w:lvlOverride w:ilvl="4"/>
-    <w:lvlOverride w:ilvl="5"/>
-    <w:lvlOverride w:ilvl="6"/>
-    <w:lvlOverride w:ilvl="7"/>
-    <w:lvlOverride w:ilvl="8"/>
+    <w:abstractNumId w:val="19"/>
   </w:num>
   <w:num w:numId="9" w16cid:durableId="575093894">
     <w:abstractNumId w:val="2"/>
-    <w:lvlOverride w:ilvl="0"/>
-    <w:lvlOverride w:ilvl="1"/>
-    <w:lvlOverride w:ilvl="2"/>
-    <w:lvlOverride w:ilvl="3"/>
-    <w:lvlOverride w:ilvl="4"/>
-    <w:lvlOverride w:ilvl="5"/>
-    <w:lvlOverride w:ilvl="6"/>
-    <w:lvlOverride w:ilvl="7"/>
-    <w:lvlOverride w:ilvl="8"/>
   </w:num>
   <w:num w:numId="10" w16cid:durableId="1925869624">
-    <w:abstractNumId w:val="15"/>
+    <w:abstractNumId w:val="16"/>
   </w:num>
   <w:num w:numId="11" w16cid:durableId="1898129589">
-    <w:abstractNumId w:val="17"/>
+    <w:abstractNumId w:val="18"/>
   </w:num>
   <w:num w:numId="12" w16cid:durableId="1107893116">
+    <w:abstractNumId w:val="9"/>
+  </w:num>
+  <w:num w:numId="13" w16cid:durableId="700129769">
     <w:abstractNumId w:val="8"/>
   </w:num>
-  <w:num w:numId="13" w16cid:durableId="700129769">
-    <w:abstractNumId w:val="7"/>
-  </w:num>
   <w:num w:numId="14" w16cid:durableId="1028533479">
-    <w:abstractNumId w:val="16"/>
+    <w:abstractNumId w:val="17"/>
   </w:num>
   <w:num w:numId="15" w16cid:durableId="2118285468">
     <w:abstractNumId w:val="0"/>
@@ -7141,13 +8630,16 @@
     <w:abstractNumId w:val="3"/>
   </w:num>
   <w:num w:numId="19" w16cid:durableId="1444495742">
+    <w:abstractNumId w:val="11"/>
+  </w:num>
+  <w:num w:numId="20" w16cid:durableId="542180393">
     <w:abstractNumId w:val="10"/>
   </w:num>
-  <w:num w:numId="20" w16cid:durableId="542180393">
-    <w:abstractNumId w:val="9"/>
+  <w:num w:numId="21" w16cid:durableId="61409155">
+    <w:abstractNumId w:val="12"/>
   </w:num>
-  <w:num w:numId="21" w16cid:durableId="61409155">
-    <w:abstractNumId w:val="11"/>
+  <w:num w:numId="22" w16cid:durableId="1560825321">
+    <w:abstractNumId w:val="7"/>
   </w:num>
 </w:numbering>
 </file>
@@ -7202,6 +8694,7 @@
     <w:lsdException w:name="Strong" w:uiPriority="22" w:qFormat="1"/>
     <w:lsdException w:name="Emphasis" w:uiPriority="20" w:qFormat="1"/>
     <w:lsdException w:name="HTML Keyboard" w:semiHidden="1" w:unhideWhenUsed="1"/>
+    <w:lsdException w:name="Normal Table" w:semiHidden="1" w:unhideWhenUsed="1"/>
     <w:lsdException w:name="annotation subject" w:semiHidden="1" w:unhideWhenUsed="1"/>
     <w:lsdException w:name="No List" w:semiHidden="1" w:unhideWhenUsed="1"/>
     <w:lsdException w:name="Outline List 1" w:semiHidden="1" w:unhideWhenUsed="1"/>
@@ -7244,8 +8737,11 @@
     <w:lsdException w:name="Table Contemporary" w:semiHidden="1" w:unhideWhenUsed="1"/>
     <w:lsdException w:name="Table Elegant" w:semiHidden="1" w:unhideWhenUsed="1"/>
     <w:lsdException w:name="Table Professional" w:semiHidden="1" w:unhideWhenUsed="1"/>
+    <w:lsdException w:name="Table Subtle 1" w:semiHidden="1" w:unhideWhenUsed="1"/>
     <w:lsdException w:name="Table Subtle 2" w:semiHidden="1" w:unhideWhenUsed="1"/>
     <w:lsdException w:name="Table Web 1" w:semiHidden="1" w:unhideWhenUsed="1"/>
+    <w:lsdException w:name="Table Web 2" w:semiHidden="1" w:unhideWhenUsed="1"/>
+    <w:lsdException w:name="Table Web 3" w:semiHidden="1" w:unhideWhenUsed="1"/>
     <w:lsdException w:name="Balloon Text" w:semiHidden="1" w:unhideWhenUsed="1"/>
     <w:lsdException w:name="Table Grid" w:uiPriority="59"/>
     <w:lsdException w:name="Table Theme" w:semiHidden="1" w:unhideWhenUsed="1"/>

</xml_diff>